<commit_message>
fix serious typos before submission
</commit_message>
<xml_diff>
--- a/manuscript/manuscript_draft3.docx
+++ b/manuscript/manuscript_draft3.docx
@@ -49,6 +49,11 @@
         <w:t xml:space="preserve"> </w:t>
       </w:r>
       <w:r>
+        <w:t xml:space="preserve">Kit Galvin, </w:t>
+      </w:r>
+      <w:bookmarkStart w:id="0" w:name="_GoBack"/>
+      <w:bookmarkEnd w:id="0"/>
+      <w:r>
         <w:t>Pablo Palmandez</w:t>
       </w:r>
       <w:r>
@@ -394,19 +399,9 @@
       <w:r>
         <w:t xml:space="preserve">Despite being essential to the North American economy, language, cultural, immigration status, and educational barriers </w:t>
       </w:r>
-      <w:proofErr w:type="gramStart"/>
-      <w:r>
-        <w:t xml:space="preserve">can </w:t>
-      </w:r>
-      <w:r>
-        <w:t xml:space="preserve"> </w:t>
-      </w:r>
-      <w:proofErr w:type="spellStart"/>
       <w:r>
         <w:t>can</w:t>
       </w:r>
-      <w:proofErr w:type="spellEnd"/>
-      <w:proofErr w:type="gramEnd"/>
       <w:r>
         <w:t xml:space="preserve"> negatively affect the migrant farmworkers’ ability to communicate and/or characterize the exposure to physical workplace hazards</w:t>
       </w:r>
@@ -942,7 +937,7 @@
         <w:t xml:space="preserve">For the aforementioned </w:t>
       </w:r>
       <w:r>
-        <w:t xml:space="preserve"> reason</w:t>
+        <w:t>reason</w:t>
       </w:r>
       <w:r>
         <w:t>s</w:t>
@@ -1005,7 +1000,7 @@
         <w:t>has been proposed</w:t>
       </w:r>
       <w:r>
-        <w:t xml:space="preserve"> to </w:t>
+        <w:t xml:space="preserve"> to</w:t>
       </w:r>
       <w:r>
         <w:t xml:space="preserve"> be a predictor of MET.</w:t>
@@ -9353,8 +9348,6 @@
           </wp:inline>
         </w:drawing>
       </w:r>
-      <w:bookmarkStart w:id="0" w:name="_GoBack"/>
-      <w:bookmarkEnd w:id="0"/>
     </w:p>
     <w:p>
       <w:r>
@@ -11462,21 +11455,6 @@
 </file>
 
 <file path=customXml/item1.xml><?xml version="1.0" encoding="utf-8"?>
-<p:properties xmlns:p="http://schemas.microsoft.com/office/2006/metadata/properties" xmlns:xsi="http://www.w3.org/2001/XMLSchema-instance" xmlns:pc="http://schemas.microsoft.com/office/infopath/2007/PartnerControls">
-  <documentManagement/>
-</p:properties>
-</file>
-
-<file path=customXml/item2.xml><?xml version="1.0" encoding="utf-8"?>
-<?mso-contentType ?>
-<FormTemplates xmlns="http://schemas.microsoft.com/sharepoint/v3/contenttype/forms">
-  <Display>DocumentLibraryForm</Display>
-  <Edit>DocumentLibraryForm</Edit>
-  <New>DocumentLibraryForm</New>
-</FormTemplates>
-</file>
-
-<file path=customXml/item3.xml><?xml version="1.0" encoding="utf-8"?>
 <ct:contentTypeSchema xmlns:ct="http://schemas.microsoft.com/office/2006/metadata/contentType" xmlns:ma="http://schemas.microsoft.com/office/2006/metadata/properties/metaAttributes" ct:_="" ma:_="" ma:contentTypeName="Document" ma:contentTypeID="0x0101008C0356FA7CD652498DFFA800177CEDF6" ma:contentTypeVersion="14" ma:contentTypeDescription="Crée un document." ma:contentTypeScope="" ma:versionID="2a2547da82c6eaba4d0fb4d8b7206fe0">
   <xsd:schema xmlns:xsd="http://www.w3.org/2001/XMLSchema" xmlns:xs="http://www.w3.org/2001/XMLSchema" xmlns:p="http://schemas.microsoft.com/office/2006/metadata/properties" xmlns:ns3="1b2189cb-ccb6-4287-a69c-1cd833b0d4d4" xmlns:ns4="97209f56-d127-49f6-965f-70fc22126732" targetNamespace="http://schemas.microsoft.com/office/2006/metadata/properties" ma:root="true" ma:fieldsID="f388557ee7e088466efcd0e0f7681f8f" ns3:_="" ns4:_="">
     <xsd:import namespace="1b2189cb-ccb6-4287-a69c-1cd833b0d4d4"/>
@@ -11705,36 +11683,26 @@
 </ct:contentTypeSchema>
 </file>
 
+<file path=customXml/item2.xml><?xml version="1.0" encoding="utf-8"?>
+<p:properties xmlns:p="http://schemas.microsoft.com/office/2006/metadata/properties" xmlns:xsi="http://www.w3.org/2001/XMLSchema-instance" xmlns:pc="http://schemas.microsoft.com/office/infopath/2007/PartnerControls">
+  <documentManagement/>
+</p:properties>
+</file>
+
+<file path=customXml/item3.xml><?xml version="1.0" encoding="utf-8"?>
+<?mso-contentType ?>
+<FormTemplates xmlns="http://schemas.microsoft.com/sharepoint/v3/contenttype/forms">
+  <Display>DocumentLibraryForm</Display>
+  <Edit>DocumentLibraryForm</Edit>
+  <New>DocumentLibraryForm</New>
+</FormTemplates>
+</file>
+
 <file path=customXml/item4.xml><?xml version="1.0" encoding="utf-8"?>
 <b:Sources xmlns:b="http://schemas.openxmlformats.org/officeDocument/2006/bibliography" xmlns="http://schemas.openxmlformats.org/officeDocument/2006/bibliography" SelectedStyle="\APASixthEditionOfficeOnline.xsl" StyleName="APA" Version="6"/>
 </file>
 
 <file path=customXml/itemProps1.xml><?xml version="1.0" encoding="utf-8"?>
-<ds:datastoreItem xmlns:ds="http://schemas.openxmlformats.org/officeDocument/2006/customXml" ds:itemID="{53EDFDEE-8BC2-417B-87F4-A59F74F03EE0}">
-  <ds:schemaRefs>
-    <ds:schemaRef ds:uri="http://purl.org/dc/dcmitype/"/>
-    <ds:schemaRef ds:uri="http://schemas.microsoft.com/office/2006/metadata/properties"/>
-    <ds:schemaRef ds:uri="1b2189cb-ccb6-4287-a69c-1cd833b0d4d4"/>
-    <ds:schemaRef ds:uri="http://schemas.microsoft.com/office/2006/documentManagement/types"/>
-    <ds:schemaRef ds:uri="http://schemas.openxmlformats.org/package/2006/metadata/core-properties"/>
-    <ds:schemaRef ds:uri="http://www.w3.org/XML/1998/namespace"/>
-    <ds:schemaRef ds:uri="http://purl.org/dc/elements/1.1/"/>
-    <ds:schemaRef ds:uri="http://schemas.microsoft.com/office/infopath/2007/PartnerControls"/>
-    <ds:schemaRef ds:uri="97209f56-d127-49f6-965f-70fc22126732"/>
-    <ds:schemaRef ds:uri="http://purl.org/dc/terms/"/>
-  </ds:schemaRefs>
-</ds:datastoreItem>
-</file>
-
-<file path=customXml/itemProps2.xml><?xml version="1.0" encoding="utf-8"?>
-<ds:datastoreItem xmlns:ds="http://schemas.openxmlformats.org/officeDocument/2006/customXml" ds:itemID="{54FA9F6F-E5F3-4396-8180-87C1FC29D1E8}">
-  <ds:schemaRefs>
-    <ds:schemaRef ds:uri="http://schemas.microsoft.com/sharepoint/v3/contenttype/forms"/>
-  </ds:schemaRefs>
-</ds:datastoreItem>
-</file>
-
-<file path=customXml/itemProps3.xml><?xml version="1.0" encoding="utf-8"?>
 <ds:datastoreItem xmlns:ds="http://schemas.openxmlformats.org/officeDocument/2006/customXml" ds:itemID="{F0F7A778-B79A-4E60-9762-853742134D81}">
   <ds:schemaRefs>
     <ds:schemaRef ds:uri="http://schemas.microsoft.com/office/2006/metadata/contentType"/>
@@ -11753,8 +11721,33 @@
 </ds:datastoreItem>
 </file>
 
+<file path=customXml/itemProps2.xml><?xml version="1.0" encoding="utf-8"?>
+<ds:datastoreItem xmlns:ds="http://schemas.openxmlformats.org/officeDocument/2006/customXml" ds:itemID="{53EDFDEE-8BC2-417B-87F4-A59F74F03EE0}">
+  <ds:schemaRefs>
+    <ds:schemaRef ds:uri="http://purl.org/dc/elements/1.1/"/>
+    <ds:schemaRef ds:uri="1b2189cb-ccb6-4287-a69c-1cd833b0d4d4"/>
+    <ds:schemaRef ds:uri="http://schemas.openxmlformats.org/package/2006/metadata/core-properties"/>
+    <ds:schemaRef ds:uri="http://schemas.microsoft.com/office/2006/metadata/properties"/>
+    <ds:schemaRef ds:uri="http://schemas.microsoft.com/office/2006/documentManagement/types"/>
+    <ds:schemaRef ds:uri="http://purl.org/dc/terms/"/>
+    <ds:schemaRef ds:uri="97209f56-d127-49f6-965f-70fc22126732"/>
+    <ds:schemaRef ds:uri="http://purl.org/dc/dcmitype/"/>
+    <ds:schemaRef ds:uri="http://schemas.microsoft.com/office/infopath/2007/PartnerControls"/>
+    <ds:schemaRef ds:uri="http://www.w3.org/XML/1998/namespace"/>
+  </ds:schemaRefs>
+</ds:datastoreItem>
+</file>
+
+<file path=customXml/itemProps3.xml><?xml version="1.0" encoding="utf-8"?>
+<ds:datastoreItem xmlns:ds="http://schemas.openxmlformats.org/officeDocument/2006/customXml" ds:itemID="{54FA9F6F-E5F3-4396-8180-87C1FC29D1E8}">
+  <ds:schemaRefs>
+    <ds:schemaRef ds:uri="http://schemas.microsoft.com/sharepoint/v3/contenttype/forms"/>
+  </ds:schemaRefs>
+</ds:datastoreItem>
+</file>
+
 <file path=customXml/itemProps4.xml><?xml version="1.0" encoding="utf-8"?>
-<ds:datastoreItem xmlns:ds="http://schemas.openxmlformats.org/officeDocument/2006/customXml" ds:itemID="{BF4BBD85-D5CC-4BB2-B897-FC77E0B6C965}">
+<ds:datastoreItem xmlns:ds="http://schemas.openxmlformats.org/officeDocument/2006/customXml" ds:itemID="{A545719F-6727-441A-88F1-9A58C92258B7}">
   <ds:schemaRefs>
     <ds:schemaRef ds:uri="http://schemas.openxmlformats.org/officeDocument/2006/bibliography"/>
   </ds:schemaRefs>

</xml_diff>